<commit_message>
added meeting nots and created next meeting folders
</commit_message>
<xml_diff>
--- a/Documents/Meetings_Notes/week_1/May 16 , 2017- Back End.docx
+++ b/Documents/Meetings_Notes/week_1/May 16 , 2017- Back End.docx
@@ -3,7 +3,6 @@
 <w:document xmlns:wpc="http://schemas.microsoft.com/office/word/2010/wordprocessingCanvas" xmlns:mo="http://schemas.microsoft.com/office/mac/office/2008/main" xmlns:mc="http://schemas.openxmlformats.org/markup-compatibility/2006" xmlns:mv="urn:schemas-microsoft-com:mac:vml" xmlns:o="urn:schemas-microsoft-com:office:office" xmlns:r="http://schemas.openxmlformats.org/officeDocument/2006/relationships" xmlns:m="http://schemas.openxmlformats.org/officeDocument/2006/math" xmlns:v="urn:schemas-microsoft-com:vml" xmlns:wp14="http://schemas.microsoft.com/office/word/2010/wordprocessingDrawing" xmlns:wp="http://schemas.openxmlformats.org/drawingml/2006/wordprocessingDrawing" xmlns:w10="urn:schemas-microsoft-com:office:word" xmlns:w="http://schemas.openxmlformats.org/wordprocessingml/2006/main" xmlns:w14="http://schemas.microsoft.com/office/word/2010/wordml" xmlns:w15="http://schemas.microsoft.com/office/word/2012/wordml" xmlns:wpg="http://schemas.microsoft.com/office/word/2010/wordprocessingGroup" xmlns:wpi="http://schemas.microsoft.com/office/word/2010/wordprocessingInk" xmlns:wne="http://schemas.microsoft.com/office/word/2006/wordml" xmlns:wps="http://schemas.microsoft.com/office/word/2010/wordprocessingShape" mc:Ignorable="w14 w15 wp14">
   <w:body>
     <w:p>
-      <w:bookmarkStart w:id="0" w:name="_GoBack"/>
       <w:r>
         <w:rPr>
           <w:noProof/>
@@ -71,7 +70,6 @@
           </wp:anchor>
         </w:drawing>
       </w:r>
-      <w:bookmarkEnd w:id="0"/>
       <w:r>
         <w:t xml:space="preserve">Meeting on </w:t>
       </w:r>
@@ -108,7 +106,28 @@
         </w:numPr>
       </w:pPr>
       <w:r>
-        <w:t>What are the languages that we can use for developing Back-End.</w:t>
+        <w:t xml:space="preserve">What are the languages that we </w:t>
+      </w:r>
+      <w:r>
+        <w:t xml:space="preserve">can use for developing Back-End </w:t>
+      </w:r>
+      <w:r>
+        <w:rPr>
+          <w:color w:val="00B050"/>
+        </w:rPr>
+        <w:t>–</w:t>
+      </w:r>
+      <w:r>
+        <w:rPr>
+          <w:color w:val="00B050"/>
+        </w:rPr>
+        <w:t xml:space="preserve"> </w:t>
+      </w:r>
+      <w:r>
+        <w:rPr>
+          <w:color w:val="00B050"/>
+        </w:rPr>
+        <w:t xml:space="preserve">&gt; We are going to use java (Krishna is going to tell me until tomorrow if Java can give us the Jason file) </w:t>
       </w:r>
     </w:p>
     <w:p>
@@ -122,6 +141,36 @@
       <w:r>
         <w:t>What CODs that we need to use for Back-End.</w:t>
       </w:r>
+      <w:r>
+        <w:t xml:space="preserve"> </w:t>
+      </w:r>
+      <w:r>
+        <w:rPr>
+          <w:color w:val="00B050"/>
+        </w:rPr>
+        <w:t>- &gt;</w:t>
+      </w:r>
+      <w:r>
+        <w:t xml:space="preserve"> </w:t>
+      </w:r>
+      <w:r>
+        <w:rPr>
+          <w:color w:val="FF0000"/>
+        </w:rPr>
+        <w:t xml:space="preserve">MySQL </w:t>
+      </w:r>
+      <w:r>
+        <w:rPr>
+          <w:color w:val="00B050"/>
+        </w:rPr>
+        <w:t>(Krishna is going to tell what application is he going to use for Java and MySQL)</w:t>
+      </w:r>
+      <w:r>
+        <w:rPr>
+          <w:color w:val="000000" w:themeColor="text1"/>
+        </w:rPr>
+        <w:t xml:space="preserve"> </w:t>
+      </w:r>
     </w:p>
     <w:p>
       <w:pPr>
@@ -134,6 +183,12 @@
       <w:r>
         <w:t xml:space="preserve">What are the diagrams that Back – End developers needs to generate. </w:t>
       </w:r>
+      <w:r>
+        <w:rPr>
+          <w:color w:val="00B050"/>
+        </w:rPr>
+        <w:t xml:space="preserve">-&gt; we discovered </w:t>
+      </w:r>
     </w:p>
     <w:p>
       <w:pPr>
@@ -161,6 +216,18 @@
         </w:rPr>
         <w:t>By the end of the week which is Friday May 19, 2017, 5 PM</w:t>
       </w:r>
+      <w:r>
+        <w:rPr>
+          <w:color w:val="FF0000"/>
+        </w:rPr>
+        <w:t xml:space="preserve"> </w:t>
+      </w:r>
+      <w:r>
+        <w:rPr>
+          <w:color w:val="00B050"/>
+        </w:rPr>
+        <w:t>-&gt; I mentioned to it</w:t>
+      </w:r>
     </w:p>
     <w:p>
       <w:pPr>
@@ -173,6 +240,18 @@
       <w:r>
         <w:t>Next week back end team is going to create the tables and start to generate the back end. Next meeting, we are going to have more a meeting deeply about it.</w:t>
       </w:r>
+      <w:r>
+        <w:rPr>
+          <w:color w:val="00B050"/>
+        </w:rPr>
+        <w:t xml:space="preserve"> </w:t>
+      </w:r>
+      <w:r>
+        <w:rPr>
+          <w:color w:val="00B050"/>
+        </w:rPr>
+        <w:t>-&gt; I mentioned to it</w:t>
+      </w:r>
     </w:p>
     <w:p>
       <w:pPr>
@@ -185,6 +264,12 @@
       <w:r>
         <w:t xml:space="preserve">Where and How can you upload your documents. </w:t>
       </w:r>
+      <w:r>
+        <w:rPr>
+          <w:color w:val="00B050"/>
+        </w:rPr>
+        <w:t>-&gt; I mentioned to it</w:t>
+      </w:r>
     </w:p>
     <w:p>
       <w:pPr>
@@ -197,13 +282,17 @@
       <w:r>
         <w:t xml:space="preserve">I’m going to send you the format of </w:t>
       </w:r>
-      <w:proofErr w:type="gramStart"/>
-      <w:r>
-        <w:t>your</w:t>
-      </w:r>
-      <w:proofErr w:type="gramEnd"/>
+      <w:r>
+        <w:t>the</w:t>
+      </w:r>
       <w:r>
         <w:t xml:space="preserve"> repot that you need to submit in that format and provide a short description for each diagram. </w:t>
+      </w:r>
+      <w:r>
+        <w:rPr>
+          <w:color w:val="00B050"/>
+        </w:rPr>
+        <w:t>-&gt; I mentioned to it</w:t>
       </w:r>
     </w:p>
     <w:p>
@@ -217,6 +306,14 @@
       <w:r>
         <w:t xml:space="preserve">Don’t forget to fill the google report every day. Please provide proper description. </w:t>
       </w:r>
+      <w:r>
+        <w:rPr>
+          <w:color w:val="00B050"/>
+        </w:rPr>
+        <w:t>-&gt; I mentioned to it</w:t>
+      </w:r>
+      <w:bookmarkStart w:id="0" w:name="_GoBack"/>
+      <w:bookmarkEnd w:id="0"/>
     </w:p>
     <w:sectPr>
       <w:pgSz w:w="12240" w:h="15840"/>

</xml_diff>